<commit_message>
Updated Usability Test Script
</commit_message>
<xml_diff>
--- a/UsabilityTestScript3.docx
+++ b/UsabilityTestScript3.docx
@@ -118,14 +118,7 @@
           <w:sz w:val="24"/>
           <w:szCs w:val="24"/>
         </w:rPr>
-        <w:t xml:space="preserve">, </w:t>
-      </w:r>
-      <w:r>
-        <w:rPr>
-          <w:sz w:val="24"/>
-          <w:szCs w:val="24"/>
-        </w:rPr>
-        <w:t xml:space="preserve">T. </w:t>
+        <w:t xml:space="preserve">, T. </w:t>
       </w:r>
       <w:proofErr w:type="spellStart"/>
       <w:r>
@@ -578,8 +571,11 @@
           <w:sz w:val="24"/>
           <w:szCs w:val="24"/>
         </w:rPr>
+        <w:lastRenderedPageBreak/>
         <w:t>The Test</w:t>
       </w:r>
+      <w:bookmarkStart w:id="0" w:name="_GoBack"/>
+      <w:bookmarkEnd w:id="0"/>
     </w:p>
     <w:p>
       <w:pPr>
@@ -595,6 +591,264 @@
         </w:rPr>
         <w:t>Now I’m going to ask you some questions.</w:t>
       </w:r>
+    </w:p>
+    <w:p>
+      <w:pPr>
+        <w:pStyle w:val="ListParagraph"/>
+        <w:numPr>
+          <w:ilvl w:val="0"/>
+          <w:numId w:val="7"/>
+        </w:numPr>
+        <w:tabs>
+          <w:tab w:val="left" w:pos="1170"/>
+        </w:tabs>
+        <w:autoSpaceDE w:val="0"/>
+        <w:autoSpaceDN w:val="0"/>
+        <w:adjustRightInd w:val="0"/>
+        <w:spacing w:after="0" w:line="240" w:lineRule="auto"/>
+        <w:rPr>
+          <w:rFonts w:cs="Arial"/>
+          <w:color w:val="000000"/>
+          <w:sz w:val="24"/>
+          <w:szCs w:val="24"/>
+        </w:rPr>
+      </w:pPr>
+      <w:r>
+        <w:rPr>
+          <w:rFonts w:cs="Arial"/>
+          <w:color w:val="000000"/>
+          <w:sz w:val="24"/>
+          <w:szCs w:val="24"/>
+        </w:rPr>
+        <w:t>Can you find our app on the phone?</w:t>
+      </w:r>
+    </w:p>
+    <w:p>
+      <w:pPr>
+        <w:tabs>
+          <w:tab w:val="left" w:pos="1170"/>
+        </w:tabs>
+        <w:autoSpaceDE w:val="0"/>
+        <w:autoSpaceDN w:val="0"/>
+        <w:adjustRightInd w:val="0"/>
+        <w:spacing w:after="0" w:line="240" w:lineRule="auto"/>
+        <w:rPr>
+          <w:rFonts w:cs="Arial"/>
+          <w:color w:val="000000"/>
+          <w:sz w:val="24"/>
+          <w:szCs w:val="24"/>
+        </w:rPr>
+      </w:pPr>
+    </w:p>
+    <w:p>
+      <w:pPr>
+        <w:tabs>
+          <w:tab w:val="left" w:pos="1170"/>
+        </w:tabs>
+        <w:autoSpaceDE w:val="0"/>
+        <w:autoSpaceDN w:val="0"/>
+        <w:adjustRightInd w:val="0"/>
+        <w:spacing w:after="0" w:line="240" w:lineRule="auto"/>
+        <w:rPr>
+          <w:rFonts w:cs="Arial"/>
+          <w:color w:val="000000"/>
+          <w:sz w:val="24"/>
+          <w:szCs w:val="24"/>
+        </w:rPr>
+      </w:pPr>
+    </w:p>
+    <w:p>
+      <w:pPr>
+        <w:pStyle w:val="ListParagraph"/>
+        <w:numPr>
+          <w:ilvl w:val="0"/>
+          <w:numId w:val="7"/>
+        </w:numPr>
+        <w:rPr>
+          <w:sz w:val="24"/>
+          <w:szCs w:val="24"/>
+        </w:rPr>
+      </w:pPr>
+      <w:r>
+        <w:rPr>
+          <w:sz w:val="24"/>
+          <w:szCs w:val="24"/>
+        </w:rPr>
+        <w:t>Home page impressions:</w:t>
+      </w:r>
+    </w:p>
+    <w:p>
+      <w:pPr>
+        <w:pStyle w:val="ListParagraph"/>
+        <w:rPr>
+          <w:sz w:val="24"/>
+          <w:szCs w:val="24"/>
+        </w:rPr>
+      </w:pPr>
+    </w:p>
+    <w:p>
+      <w:pPr>
+        <w:pStyle w:val="ListParagraph"/>
+        <w:numPr>
+          <w:ilvl w:val="0"/>
+          <w:numId w:val="4"/>
+        </w:numPr>
+        <w:rPr>
+          <w:sz w:val="24"/>
+          <w:szCs w:val="24"/>
+        </w:rPr>
+      </w:pPr>
+      <w:r>
+        <w:rPr>
+          <w:sz w:val="24"/>
+          <w:szCs w:val="24"/>
+        </w:rPr>
+        <w:t>W</w:t>
+      </w:r>
+      <w:r>
+        <w:rPr>
+          <w:sz w:val="24"/>
+          <w:szCs w:val="24"/>
+        </w:rPr>
+        <w:t>hat is your general impression of the home page?</w:t>
+      </w:r>
+      <w:r>
+        <w:rPr>
+          <w:sz w:val="24"/>
+          <w:szCs w:val="24"/>
+        </w:rPr>
+        <w:t xml:space="preserve">  </w:t>
+      </w:r>
+    </w:p>
+    <w:p>
+      <w:pPr>
+        <w:pStyle w:val="ListParagraph"/>
+        <w:ind w:left="1080"/>
+        <w:rPr>
+          <w:sz w:val="24"/>
+          <w:szCs w:val="24"/>
+        </w:rPr>
+      </w:pPr>
+    </w:p>
+    <w:p>
+      <w:pPr>
+        <w:pStyle w:val="ListParagraph"/>
+        <w:numPr>
+          <w:ilvl w:val="0"/>
+          <w:numId w:val="4"/>
+        </w:numPr>
+        <w:rPr>
+          <w:sz w:val="24"/>
+          <w:szCs w:val="24"/>
+        </w:rPr>
+      </w:pPr>
+      <w:r>
+        <w:rPr>
+          <w:sz w:val="24"/>
+          <w:szCs w:val="24"/>
+        </w:rPr>
+        <w:t xml:space="preserve">Are you tempted to click on anything?  </w:t>
+      </w:r>
+    </w:p>
+    <w:p>
+      <w:pPr>
+        <w:pStyle w:val="ListParagraph"/>
+        <w:rPr>
+          <w:sz w:val="24"/>
+          <w:szCs w:val="24"/>
+        </w:rPr>
+      </w:pPr>
+    </w:p>
+    <w:p>
+      <w:pPr>
+        <w:pStyle w:val="ListParagraph"/>
+        <w:numPr>
+          <w:ilvl w:val="0"/>
+          <w:numId w:val="4"/>
+        </w:numPr>
+        <w:rPr>
+          <w:sz w:val="24"/>
+          <w:szCs w:val="24"/>
+        </w:rPr>
+      </w:pPr>
+      <w:r>
+        <w:rPr>
+          <w:sz w:val="24"/>
+          <w:szCs w:val="24"/>
+        </w:rPr>
+        <w:t>Is it clear to you what all the elements are page are for?</w:t>
+      </w:r>
+    </w:p>
+    <w:p>
+      <w:pPr>
+        <w:pStyle w:val="ListParagraph"/>
+        <w:ind w:left="1080"/>
+        <w:rPr>
+          <w:rFonts w:cs="Arial"/>
+          <w:color w:val="000000"/>
+          <w:sz w:val="24"/>
+          <w:szCs w:val="24"/>
+        </w:rPr>
+      </w:pPr>
+    </w:p>
+    <w:p>
+      <w:pPr>
+        <w:pStyle w:val="ListParagraph"/>
+        <w:ind w:left="1080"/>
+        <w:rPr>
+          <w:rFonts w:cs="Arial"/>
+          <w:color w:val="000000"/>
+          <w:sz w:val="24"/>
+          <w:szCs w:val="24"/>
+        </w:rPr>
+      </w:pPr>
+    </w:p>
+    <w:p>
+      <w:pPr>
+        <w:pStyle w:val="ListParagraph"/>
+        <w:numPr>
+          <w:ilvl w:val="0"/>
+          <w:numId w:val="7"/>
+        </w:numPr>
+        <w:rPr>
+          <w:sz w:val="24"/>
+          <w:szCs w:val="24"/>
+        </w:rPr>
+      </w:pPr>
+      <w:r>
+        <w:rPr>
+          <w:rFonts w:cs="Arial"/>
+          <w:color w:val="000000"/>
+          <w:sz w:val="24"/>
+          <w:szCs w:val="24"/>
+        </w:rPr>
+        <w:t>Gene</w:t>
+      </w:r>
+      <w:r>
+        <w:rPr>
+          <w:rFonts w:cs="Arial"/>
+          <w:color w:val="000000"/>
+          <w:sz w:val="24"/>
+          <w:szCs w:val="24"/>
+        </w:rPr>
+        <w:t>ral tasks</w:t>
+      </w:r>
+      <w:r>
+        <w:rPr>
+          <w:sz w:val="24"/>
+          <w:szCs w:val="24"/>
+        </w:rPr>
+        <w:t>:</w:t>
+      </w:r>
+    </w:p>
+    <w:p>
+      <w:pPr>
+        <w:pStyle w:val="ListParagraph"/>
+        <w:rPr>
+          <w:sz w:val="24"/>
+          <w:szCs w:val="24"/>
+        </w:rPr>
+      </w:pPr>
     </w:p>
     <w:p>
       <w:pPr>
@@ -610,22 +864,30 @@
         <w:autoSpaceDN w:val="0"/>
         <w:adjustRightInd w:val="0"/>
         <w:spacing w:after="0" w:line="240" w:lineRule="auto"/>
-        <w:ind w:left="1080"/>
-        <w:rPr>
-          <w:rFonts w:cs="Arial"/>
-          <w:color w:val="000000"/>
-          <w:sz w:val="24"/>
-          <w:szCs w:val="24"/>
-        </w:rPr>
-      </w:pPr>
-      <w:r>
-        <w:rPr>
-          <w:rFonts w:cs="Arial"/>
-          <w:color w:val="000000"/>
-          <w:sz w:val="24"/>
-          <w:szCs w:val="24"/>
-        </w:rPr>
-        <w:t>Can you find our app on the phone?</w:t>
+        <w:rPr>
+          <w:rFonts w:cs="Arial"/>
+          <w:color w:val="000000"/>
+          <w:sz w:val="24"/>
+          <w:szCs w:val="24"/>
+        </w:rPr>
+      </w:pPr>
+      <w:r>
+        <w:rPr>
+          <w:rFonts w:cs="Arial"/>
+          <w:color w:val="000000"/>
+          <w:sz w:val="24"/>
+          <w:szCs w:val="24"/>
+        </w:rPr>
+        <w:t>What are we having for breakfast on Sunday</w:t>
+      </w:r>
+      <w:r>
+        <w:rPr>
+          <w:rFonts w:cs="Arial"/>
+          <w:color w:val="000000"/>
+          <w:sz w:val="24"/>
+          <w:szCs w:val="24"/>
+        </w:rPr>
+        <w:t xml:space="preserve">? </w:t>
       </w:r>
     </w:p>
     <w:p>
@@ -639,228 +901,6 @@
         <w:adjustRightInd w:val="0"/>
         <w:spacing w:after="0" w:line="240" w:lineRule="auto"/>
         <w:ind w:left="1080"/>
-        <w:rPr>
-          <w:rFonts w:cs="Arial"/>
-          <w:color w:val="000000"/>
-          <w:sz w:val="24"/>
-          <w:szCs w:val="24"/>
-        </w:rPr>
-      </w:pPr>
-    </w:p>
-    <w:p>
-      <w:pPr>
-        <w:pStyle w:val="ListParagraph"/>
-        <w:tabs>
-          <w:tab w:val="left" w:pos="1170"/>
-        </w:tabs>
-        <w:autoSpaceDE w:val="0"/>
-        <w:autoSpaceDN w:val="0"/>
-        <w:adjustRightInd w:val="0"/>
-        <w:spacing w:after="0" w:line="240" w:lineRule="auto"/>
-        <w:ind w:left="1080"/>
-        <w:rPr>
-          <w:rFonts w:cs="Arial"/>
-          <w:color w:val="000000"/>
-          <w:sz w:val="24"/>
-          <w:szCs w:val="24"/>
-        </w:rPr>
-      </w:pPr>
-    </w:p>
-    <w:p>
-      <w:pPr>
-        <w:pStyle w:val="ListParagraph"/>
-        <w:numPr>
-          <w:ilvl w:val="0"/>
-          <w:numId w:val="1"/>
-        </w:numPr>
-        <w:rPr>
-          <w:sz w:val="24"/>
-          <w:szCs w:val="24"/>
-        </w:rPr>
-      </w:pPr>
-      <w:r>
-        <w:rPr>
-          <w:sz w:val="24"/>
-          <w:szCs w:val="24"/>
-        </w:rPr>
-        <w:t>Home page impressions:</w:t>
-      </w:r>
-      <w:bookmarkStart w:id="0" w:name="_GoBack"/>
-      <w:bookmarkEnd w:id="0"/>
-    </w:p>
-    <w:p>
-      <w:pPr>
-        <w:pStyle w:val="ListParagraph"/>
-        <w:rPr>
-          <w:sz w:val="24"/>
-          <w:szCs w:val="24"/>
-        </w:rPr>
-      </w:pPr>
-    </w:p>
-    <w:p>
-      <w:pPr>
-        <w:pStyle w:val="ListParagraph"/>
-        <w:numPr>
-          <w:ilvl w:val="0"/>
-          <w:numId w:val="4"/>
-        </w:numPr>
-        <w:rPr>
-          <w:sz w:val="24"/>
-          <w:szCs w:val="24"/>
-        </w:rPr>
-      </w:pPr>
-      <w:r>
-        <w:rPr>
-          <w:sz w:val="24"/>
-          <w:szCs w:val="24"/>
-        </w:rPr>
-        <w:t>W</w:t>
-      </w:r>
-      <w:r>
-        <w:rPr>
-          <w:sz w:val="24"/>
-          <w:szCs w:val="24"/>
-        </w:rPr>
-        <w:t>hat is your general impression of the home page?</w:t>
-      </w:r>
-      <w:r>
-        <w:rPr>
-          <w:sz w:val="24"/>
-          <w:szCs w:val="24"/>
-        </w:rPr>
-        <w:t xml:space="preserve">  </w:t>
-      </w:r>
-    </w:p>
-    <w:p>
-      <w:pPr>
-        <w:pStyle w:val="ListParagraph"/>
-        <w:ind w:left="1080"/>
-        <w:rPr>
-          <w:sz w:val="24"/>
-          <w:szCs w:val="24"/>
-        </w:rPr>
-      </w:pPr>
-    </w:p>
-    <w:p>
-      <w:pPr>
-        <w:pStyle w:val="ListParagraph"/>
-        <w:numPr>
-          <w:ilvl w:val="0"/>
-          <w:numId w:val="4"/>
-        </w:numPr>
-        <w:rPr>
-          <w:sz w:val="24"/>
-          <w:szCs w:val="24"/>
-        </w:rPr>
-      </w:pPr>
-      <w:r>
-        <w:rPr>
-          <w:sz w:val="24"/>
-          <w:szCs w:val="24"/>
-        </w:rPr>
-        <w:t xml:space="preserve">Are you tempted to click on anything?  </w:t>
-      </w:r>
-    </w:p>
-    <w:p>
-      <w:pPr>
-        <w:pStyle w:val="ListParagraph"/>
-        <w:rPr>
-          <w:sz w:val="24"/>
-          <w:szCs w:val="24"/>
-        </w:rPr>
-      </w:pPr>
-    </w:p>
-    <w:p>
-      <w:pPr>
-        <w:pStyle w:val="ListParagraph"/>
-        <w:numPr>
-          <w:ilvl w:val="0"/>
-          <w:numId w:val="4"/>
-        </w:numPr>
-        <w:rPr>
-          <w:sz w:val="24"/>
-          <w:szCs w:val="24"/>
-        </w:rPr>
-      </w:pPr>
-      <w:r>
-        <w:rPr>
-          <w:sz w:val="24"/>
-          <w:szCs w:val="24"/>
-        </w:rPr>
-        <w:t>Is it clear to you what all the elements are page are for?</w:t>
-      </w:r>
-    </w:p>
-    <w:p>
-      <w:pPr>
-        <w:pStyle w:val="ListParagraph"/>
-        <w:ind w:left="1080"/>
-        <w:rPr>
-          <w:rFonts w:cs="Arial"/>
-          <w:color w:val="000000"/>
-          <w:sz w:val="24"/>
-          <w:szCs w:val="24"/>
-        </w:rPr>
-      </w:pPr>
-    </w:p>
-    <w:p>
-      <w:pPr>
-        <w:pStyle w:val="ListParagraph"/>
-        <w:ind w:left="1080"/>
-        <w:rPr>
-          <w:rFonts w:cs="Arial"/>
-          <w:color w:val="000000"/>
-          <w:sz w:val="24"/>
-          <w:szCs w:val="24"/>
-        </w:rPr>
-      </w:pPr>
-    </w:p>
-    <w:p>
-      <w:pPr>
-        <w:pStyle w:val="ListParagraph"/>
-        <w:numPr>
-          <w:ilvl w:val="0"/>
-          <w:numId w:val="1"/>
-        </w:numPr>
-        <w:rPr>
-          <w:sz w:val="24"/>
-          <w:szCs w:val="24"/>
-        </w:rPr>
-      </w:pPr>
-      <w:r>
-        <w:rPr>
-          <w:rFonts w:cs="Arial"/>
-          <w:color w:val="000000"/>
-          <w:sz w:val="24"/>
-          <w:szCs w:val="24"/>
-        </w:rPr>
-        <w:t>Gene</w:t>
-      </w:r>
-      <w:r>
-        <w:rPr>
-          <w:rFonts w:cs="Arial"/>
-          <w:color w:val="000000"/>
-          <w:sz w:val="24"/>
-          <w:szCs w:val="24"/>
-        </w:rPr>
-        <w:t>ral tasks</w:t>
-      </w:r>
-      <w:r>
-        <w:rPr>
-          <w:sz w:val="24"/>
-          <w:szCs w:val="24"/>
-        </w:rPr>
-        <w:t>:</w:t>
-      </w:r>
-    </w:p>
-    <w:p>
-      <w:pPr>
-        <w:tabs>
-          <w:tab w:val="left" w:pos="1170"/>
-        </w:tabs>
-        <w:autoSpaceDE w:val="0"/>
-        <w:autoSpaceDN w:val="0"/>
-        <w:adjustRightInd w:val="0"/>
-        <w:spacing w:after="0" w:line="240" w:lineRule="auto"/>
         <w:rPr>
           <w:rFonts w:cs="Arial"/>
           <w:color w:val="000000"/>
@@ -883,44 +923,26 @@
         <w:autoSpaceDN w:val="0"/>
         <w:adjustRightInd w:val="0"/>
         <w:spacing w:after="0" w:line="240" w:lineRule="auto"/>
-        <w:ind w:left="1080"/>
-        <w:rPr>
-          <w:rFonts w:cs="Arial"/>
-          <w:color w:val="000000"/>
-          <w:sz w:val="24"/>
-          <w:szCs w:val="24"/>
-        </w:rPr>
-      </w:pPr>
-      <w:r>
-        <w:rPr>
-          <w:rFonts w:cs="Arial"/>
-          <w:color w:val="000000"/>
-          <w:sz w:val="24"/>
-          <w:szCs w:val="24"/>
-        </w:rPr>
-        <w:t>What are we having for breakfast on Sunday</w:t>
-      </w:r>
-      <w:r>
-        <w:rPr>
-          <w:rFonts w:cs="Arial"/>
-          <w:color w:val="000000"/>
-          <w:sz w:val="24"/>
-          <w:szCs w:val="24"/>
-        </w:rPr>
-        <w:t xml:space="preserve">? </w:t>
-      </w:r>
-    </w:p>
-    <w:p>
-      <w:pPr>
-        <w:pStyle w:val="ListParagraph"/>
-        <w:tabs>
-          <w:tab w:val="left" w:pos="1170"/>
-        </w:tabs>
-        <w:autoSpaceDE w:val="0"/>
-        <w:autoSpaceDN w:val="0"/>
-        <w:adjustRightInd w:val="0"/>
-        <w:spacing w:after="0" w:line="240" w:lineRule="auto"/>
-        <w:ind w:left="1080"/>
+        <w:rPr>
+          <w:rFonts w:cs="Arial"/>
+          <w:color w:val="000000"/>
+          <w:sz w:val="24"/>
+          <w:szCs w:val="24"/>
+        </w:rPr>
+      </w:pPr>
+      <w:r>
+        <w:rPr>
+          <w:rFonts w:cs="Arial"/>
+          <w:color w:val="000000"/>
+          <w:sz w:val="24"/>
+          <w:szCs w:val="24"/>
+        </w:rPr>
+        <w:t>Can you find the recipe for that dish?</w:t>
+      </w:r>
+    </w:p>
+    <w:p>
+      <w:pPr>
+        <w:pStyle w:val="ListParagraph"/>
         <w:rPr>
           <w:rFonts w:cs="Arial"/>
           <w:color w:val="000000"/>
@@ -943,27 +965,32 @@
         <w:autoSpaceDN w:val="0"/>
         <w:adjustRightInd w:val="0"/>
         <w:spacing w:after="0" w:line="240" w:lineRule="auto"/>
-        <w:ind w:left="1080"/>
-        <w:rPr>
-          <w:rFonts w:cs="Arial"/>
-          <w:color w:val="000000"/>
-          <w:sz w:val="24"/>
-          <w:szCs w:val="24"/>
-        </w:rPr>
-      </w:pPr>
-      <w:r>
-        <w:rPr>
-          <w:rFonts w:cs="Arial"/>
-          <w:color w:val="000000"/>
-          <w:sz w:val="24"/>
-          <w:szCs w:val="24"/>
-        </w:rPr>
-        <w:t>Can you find the recipe for that dish?</w:t>
-      </w:r>
-    </w:p>
-    <w:p>
-      <w:pPr>
-        <w:pStyle w:val="ListParagraph"/>
+        <w:rPr>
+          <w:rFonts w:cs="Arial"/>
+          <w:color w:val="000000"/>
+          <w:sz w:val="24"/>
+          <w:szCs w:val="24"/>
+        </w:rPr>
+      </w:pPr>
+      <w:r>
+        <w:rPr>
+          <w:rFonts w:cs="Arial"/>
+          <w:color w:val="000000"/>
+          <w:sz w:val="24"/>
+          <w:szCs w:val="24"/>
+        </w:rPr>
+        <w:t>Can you find a recipe for a dish that we are not having on Sunday?</w:t>
+      </w:r>
+    </w:p>
+    <w:p>
+      <w:pPr>
+        <w:tabs>
+          <w:tab w:val="left" w:pos="1170"/>
+        </w:tabs>
+        <w:autoSpaceDE w:val="0"/>
+        <w:autoSpaceDN w:val="0"/>
+        <w:adjustRightInd w:val="0"/>
+        <w:spacing w:after="0" w:line="240" w:lineRule="auto"/>
         <w:rPr>
           <w:rFonts w:cs="Arial"/>
           <w:color w:val="000000"/>
@@ -986,33 +1013,46 @@
         <w:autoSpaceDN w:val="0"/>
         <w:adjustRightInd w:val="0"/>
         <w:spacing w:after="0" w:line="240" w:lineRule="auto"/>
-        <w:ind w:left="1080"/>
-        <w:rPr>
-          <w:rFonts w:cs="Arial"/>
-          <w:color w:val="000000"/>
-          <w:sz w:val="24"/>
-          <w:szCs w:val="24"/>
-        </w:rPr>
-      </w:pPr>
-      <w:r>
-        <w:rPr>
-          <w:rFonts w:cs="Arial"/>
-          <w:color w:val="000000"/>
-          <w:sz w:val="24"/>
-          <w:szCs w:val="24"/>
-        </w:rPr>
-        <w:t>Can you find a recipe for a dish that we are not having on Sunday?</w:t>
-      </w:r>
-    </w:p>
-    <w:p>
-      <w:pPr>
-        <w:tabs>
-          <w:tab w:val="left" w:pos="1170"/>
-        </w:tabs>
-        <w:autoSpaceDE w:val="0"/>
-        <w:autoSpaceDN w:val="0"/>
-        <w:adjustRightInd w:val="0"/>
-        <w:spacing w:after="0" w:line="240" w:lineRule="auto"/>
+        <w:rPr>
+          <w:rFonts w:cs="Arial"/>
+          <w:color w:val="000000"/>
+          <w:sz w:val="24"/>
+          <w:szCs w:val="24"/>
+        </w:rPr>
+      </w:pPr>
+      <w:r>
+        <w:rPr>
+          <w:rFonts w:cs="Arial"/>
+          <w:color w:val="000000"/>
+          <w:sz w:val="24"/>
+          <w:szCs w:val="24"/>
+        </w:rPr>
+        <w:t xml:space="preserve">What type of items </w:t>
+      </w:r>
+      <w:r>
+        <w:rPr>
+          <w:rFonts w:cs="Arial"/>
+          <w:color w:val="000000"/>
+          <w:sz w:val="24"/>
+          <w:szCs w:val="24"/>
+        </w:rPr>
+        <w:t xml:space="preserve">do you need to buy for the next week’s meals? </w:t>
+      </w:r>
+    </w:p>
+    <w:p>
+      <w:pPr>
+        <w:pStyle w:val="ListParagraph"/>
+        <w:rPr>
+          <w:rFonts w:cs="Arial"/>
+          <w:color w:val="000000"/>
+          <w:sz w:val="24"/>
+          <w:szCs w:val="24"/>
+        </w:rPr>
+      </w:pPr>
+    </w:p>
+    <w:p>
+      <w:pPr>
+        <w:pStyle w:val="ListParagraph"/>
         <w:rPr>
           <w:rFonts w:cs="Arial"/>
           <w:color w:val="000000"/>
@@ -1026,7 +1066,7 @@
         <w:pStyle w:val="ListParagraph"/>
         <w:numPr>
           <w:ilvl w:val="0"/>
-          <w:numId w:val="3"/>
+          <w:numId w:val="7"/>
         </w:numPr>
         <w:tabs>
           <w:tab w:val="left" w:pos="1170"/>
@@ -1035,47 +1075,33 @@
         <w:autoSpaceDN w:val="0"/>
         <w:adjustRightInd w:val="0"/>
         <w:spacing w:after="0" w:line="240" w:lineRule="auto"/>
-        <w:ind w:left="1080"/>
-        <w:rPr>
-          <w:rFonts w:cs="Arial"/>
-          <w:color w:val="000000"/>
-          <w:sz w:val="24"/>
-          <w:szCs w:val="24"/>
-        </w:rPr>
-      </w:pPr>
-      <w:r>
-        <w:rPr>
-          <w:rFonts w:cs="Arial"/>
-          <w:color w:val="000000"/>
-          <w:sz w:val="24"/>
-          <w:szCs w:val="24"/>
-        </w:rPr>
-        <w:t xml:space="preserve">What type of items </w:t>
-      </w:r>
-      <w:r>
-        <w:rPr>
-          <w:rFonts w:cs="Arial"/>
-          <w:color w:val="000000"/>
-          <w:sz w:val="24"/>
-          <w:szCs w:val="24"/>
-        </w:rPr>
-        <w:t xml:space="preserve">do you need to buy for the next week’s meals? </w:t>
-      </w:r>
-    </w:p>
-    <w:p>
-      <w:pPr>
-        <w:pStyle w:val="ListParagraph"/>
-        <w:rPr>
-          <w:rFonts w:cs="Arial"/>
-          <w:color w:val="000000"/>
-          <w:sz w:val="24"/>
-          <w:szCs w:val="24"/>
-        </w:rPr>
-      </w:pPr>
-    </w:p>
-    <w:p>
-      <w:pPr>
-        <w:pStyle w:val="ListParagraph"/>
+        <w:rPr>
+          <w:rFonts w:cs="Arial"/>
+          <w:color w:val="000000"/>
+          <w:sz w:val="24"/>
+          <w:szCs w:val="24"/>
+        </w:rPr>
+      </w:pPr>
+      <w:r>
+        <w:rPr>
+          <w:rFonts w:cs="Arial"/>
+          <w:color w:val="000000"/>
+          <w:sz w:val="24"/>
+          <w:szCs w:val="24"/>
+        </w:rPr>
+        <w:t>Conclusion:</w:t>
+      </w:r>
+    </w:p>
+    <w:p>
+      <w:pPr>
+        <w:pStyle w:val="ListParagraph"/>
+        <w:tabs>
+          <w:tab w:val="left" w:pos="1170"/>
+        </w:tabs>
+        <w:autoSpaceDE w:val="0"/>
+        <w:autoSpaceDN w:val="0"/>
+        <w:adjustRightInd w:val="0"/>
+        <w:spacing w:after="0" w:line="240" w:lineRule="auto"/>
         <w:rPr>
           <w:rFonts w:cs="Arial"/>
           <w:color w:val="000000"/>
@@ -1089,7 +1115,7 @@
         <w:pStyle w:val="ListParagraph"/>
         <w:numPr>
           <w:ilvl w:val="0"/>
-          <w:numId w:val="1"/>
+          <w:numId w:val="6"/>
         </w:numPr>
         <w:tabs>
           <w:tab w:val="left" w:pos="1170"/>
@@ -1113,6 +1139,54 @@
           <w:szCs w:val="24"/>
         </w:rPr>
         <w:t>Do you have any final reactions?</w:t>
+      </w:r>
+    </w:p>
+    <w:p>
+      <w:pPr>
+        <w:tabs>
+          <w:tab w:val="left" w:pos="1170"/>
+        </w:tabs>
+        <w:autoSpaceDE w:val="0"/>
+        <w:autoSpaceDN w:val="0"/>
+        <w:adjustRightInd w:val="0"/>
+        <w:spacing w:after="0" w:line="240" w:lineRule="auto"/>
+        <w:rPr>
+          <w:rFonts w:cs="Arial"/>
+          <w:color w:val="000000"/>
+          <w:sz w:val="24"/>
+          <w:szCs w:val="24"/>
+        </w:rPr>
+      </w:pPr>
+    </w:p>
+    <w:p>
+      <w:pPr>
+        <w:pStyle w:val="ListParagraph"/>
+        <w:numPr>
+          <w:ilvl w:val="0"/>
+          <w:numId w:val="6"/>
+        </w:numPr>
+        <w:tabs>
+          <w:tab w:val="left" w:pos="1170"/>
+        </w:tabs>
+        <w:autoSpaceDE w:val="0"/>
+        <w:autoSpaceDN w:val="0"/>
+        <w:adjustRightInd w:val="0"/>
+        <w:spacing w:after="0" w:line="240" w:lineRule="auto"/>
+        <w:rPr>
+          <w:rFonts w:cs="Arial"/>
+          <w:color w:val="000000"/>
+          <w:sz w:val="24"/>
+          <w:szCs w:val="24"/>
+        </w:rPr>
+      </w:pPr>
+      <w:r>
+        <w:rPr>
+          <w:rFonts w:cs="Arial"/>
+          <w:color w:val="000000"/>
+          <w:sz w:val="24"/>
+          <w:szCs w:val="24"/>
+        </w:rPr>
+        <w:t>Would you use this app?</w:t>
       </w:r>
     </w:p>
     <w:p>
@@ -1532,7 +1606,7 @@
       <w:lvlText w:val="%1)"/>
       <w:lvlJc w:val="left"/>
       <w:pPr>
-        <w:ind w:left="720" w:hanging="360"/>
+        <w:ind w:left="1080" w:hanging="360"/>
       </w:pPr>
       <w:rPr>
         <w:rFonts w:hint="default"/>
@@ -1544,7 +1618,7 @@
       <w:lvlText w:val="%2."/>
       <w:lvlJc w:val="left"/>
       <w:pPr>
-        <w:ind w:left="1440" w:hanging="360"/>
+        <w:ind w:left="1800" w:hanging="360"/>
       </w:pPr>
     </w:lvl>
     <w:lvl w:ilvl="2" w:tplc="0409001B" w:tentative="1">
@@ -1553,7 +1627,7 @@
       <w:lvlText w:val="%3."/>
       <w:lvlJc w:val="right"/>
       <w:pPr>
-        <w:ind w:left="2160" w:hanging="180"/>
+        <w:ind w:left="2520" w:hanging="180"/>
       </w:pPr>
     </w:lvl>
     <w:lvl w:ilvl="3" w:tplc="0409000F" w:tentative="1">
@@ -1562,7 +1636,7 @@
       <w:lvlText w:val="%4."/>
       <w:lvlJc w:val="left"/>
       <w:pPr>
-        <w:ind w:left="2880" w:hanging="360"/>
+        <w:ind w:left="3240" w:hanging="360"/>
       </w:pPr>
     </w:lvl>
     <w:lvl w:ilvl="4" w:tplc="04090019" w:tentative="1">
@@ -1571,7 +1645,7 @@
       <w:lvlText w:val="%5."/>
       <w:lvlJc w:val="left"/>
       <w:pPr>
-        <w:ind w:left="3600" w:hanging="360"/>
+        <w:ind w:left="3960" w:hanging="360"/>
       </w:pPr>
     </w:lvl>
     <w:lvl w:ilvl="5" w:tplc="0409001B" w:tentative="1">
@@ -1580,7 +1654,7 @@
       <w:lvlText w:val="%6."/>
       <w:lvlJc w:val="right"/>
       <w:pPr>
-        <w:ind w:left="4320" w:hanging="180"/>
+        <w:ind w:left="4680" w:hanging="180"/>
       </w:pPr>
     </w:lvl>
     <w:lvl w:ilvl="6" w:tplc="0409000F" w:tentative="1">
@@ -1589,7 +1663,7 @@
       <w:lvlText w:val="%7."/>
       <w:lvlJc w:val="left"/>
       <w:pPr>
-        <w:ind w:left="5040" w:hanging="360"/>
+        <w:ind w:left="5400" w:hanging="360"/>
       </w:pPr>
     </w:lvl>
     <w:lvl w:ilvl="7" w:tplc="04090019" w:tentative="1">
@@ -1598,7 +1672,7 @@
       <w:lvlText w:val="%8."/>
       <w:lvlJc w:val="left"/>
       <w:pPr>
-        <w:ind w:left="5760" w:hanging="360"/>
+        <w:ind w:left="6120" w:hanging="360"/>
       </w:pPr>
     </w:lvl>
     <w:lvl w:ilvl="8" w:tplc="0409001B" w:tentative="1">
@@ -1607,14 +1681,192 @@
       <w:lvlText w:val="%9."/>
       <w:lvlJc w:val="right"/>
       <w:pPr>
-        <w:ind w:left="6480" w:hanging="180"/>
+        <w:ind w:left="6840" w:hanging="180"/>
       </w:pPr>
     </w:lvl>
   </w:abstractNum>
   <w:abstractNum w:abstractNumId="4" w15:restartNumberingAfterBreak="0">
+    <w:nsid w:val="65775B57"/>
+    <w:multiLevelType w:val="hybridMultilevel"/>
+    <w:tmpl w:val="D00268CC"/>
+    <w:lvl w:ilvl="0" w:tplc="6688CDA6">
+      <w:start w:val="1"/>
+      <w:numFmt w:val="lowerLetter"/>
+      <w:lvlText w:val="%1)"/>
+      <w:lvlJc w:val="left"/>
+      <w:pPr>
+        <w:ind w:left="1080" w:hanging="360"/>
+      </w:pPr>
+      <w:rPr>
+        <w:rFonts w:hint="default"/>
+      </w:rPr>
+    </w:lvl>
+    <w:lvl w:ilvl="1" w:tplc="04090019" w:tentative="1">
+      <w:start w:val="1"/>
+      <w:numFmt w:val="lowerLetter"/>
+      <w:lvlText w:val="%2."/>
+      <w:lvlJc w:val="left"/>
+      <w:pPr>
+        <w:ind w:left="1800" w:hanging="360"/>
+      </w:pPr>
+    </w:lvl>
+    <w:lvl w:ilvl="2" w:tplc="0409001B" w:tentative="1">
+      <w:start w:val="1"/>
+      <w:numFmt w:val="lowerRoman"/>
+      <w:lvlText w:val="%3."/>
+      <w:lvlJc w:val="right"/>
+      <w:pPr>
+        <w:ind w:left="2520" w:hanging="180"/>
+      </w:pPr>
+    </w:lvl>
+    <w:lvl w:ilvl="3" w:tplc="0409000F" w:tentative="1">
+      <w:start w:val="1"/>
+      <w:numFmt w:val="decimal"/>
+      <w:lvlText w:val="%4."/>
+      <w:lvlJc w:val="left"/>
+      <w:pPr>
+        <w:ind w:left="3240" w:hanging="360"/>
+      </w:pPr>
+    </w:lvl>
+    <w:lvl w:ilvl="4" w:tplc="04090019" w:tentative="1">
+      <w:start w:val="1"/>
+      <w:numFmt w:val="lowerLetter"/>
+      <w:lvlText w:val="%5."/>
+      <w:lvlJc w:val="left"/>
+      <w:pPr>
+        <w:ind w:left="3960" w:hanging="360"/>
+      </w:pPr>
+    </w:lvl>
+    <w:lvl w:ilvl="5" w:tplc="0409001B" w:tentative="1">
+      <w:start w:val="1"/>
+      <w:numFmt w:val="lowerRoman"/>
+      <w:lvlText w:val="%6."/>
+      <w:lvlJc w:val="right"/>
+      <w:pPr>
+        <w:ind w:left="4680" w:hanging="180"/>
+      </w:pPr>
+    </w:lvl>
+    <w:lvl w:ilvl="6" w:tplc="0409000F" w:tentative="1">
+      <w:start w:val="1"/>
+      <w:numFmt w:val="decimal"/>
+      <w:lvlText w:val="%7."/>
+      <w:lvlJc w:val="left"/>
+      <w:pPr>
+        <w:ind w:left="5400" w:hanging="360"/>
+      </w:pPr>
+    </w:lvl>
+    <w:lvl w:ilvl="7" w:tplc="04090019" w:tentative="1">
+      <w:start w:val="1"/>
+      <w:numFmt w:val="lowerLetter"/>
+      <w:lvlText w:val="%8."/>
+      <w:lvlJc w:val="left"/>
+      <w:pPr>
+        <w:ind w:left="6120" w:hanging="360"/>
+      </w:pPr>
+    </w:lvl>
+    <w:lvl w:ilvl="8" w:tplc="0409001B" w:tentative="1">
+      <w:start w:val="1"/>
+      <w:numFmt w:val="lowerRoman"/>
+      <w:lvlText w:val="%9."/>
+      <w:lvlJc w:val="right"/>
+      <w:pPr>
+        <w:ind w:left="6840" w:hanging="180"/>
+      </w:pPr>
+    </w:lvl>
+  </w:abstractNum>
+  <w:abstractNum w:abstractNumId="5" w15:restartNumberingAfterBreak="0">
     <w:nsid w:val="7537022A"/>
     <w:multiLevelType w:val="hybridMultilevel"/>
     <w:tmpl w:val="7E80728E"/>
+    <w:lvl w:ilvl="0" w:tplc="0409000F">
+      <w:start w:val="1"/>
+      <w:numFmt w:val="decimal"/>
+      <w:lvlText w:val="%1."/>
+      <w:lvlJc w:val="left"/>
+      <w:pPr>
+        <w:ind w:left="720" w:hanging="360"/>
+      </w:pPr>
+      <w:rPr>
+        <w:rFonts w:hint="default"/>
+      </w:rPr>
+    </w:lvl>
+    <w:lvl w:ilvl="1" w:tplc="04090019" w:tentative="1">
+      <w:start w:val="1"/>
+      <w:numFmt w:val="lowerLetter"/>
+      <w:lvlText w:val="%2."/>
+      <w:lvlJc w:val="left"/>
+      <w:pPr>
+        <w:ind w:left="1440" w:hanging="360"/>
+      </w:pPr>
+    </w:lvl>
+    <w:lvl w:ilvl="2" w:tplc="0409001B" w:tentative="1">
+      <w:start w:val="1"/>
+      <w:numFmt w:val="lowerRoman"/>
+      <w:lvlText w:val="%3."/>
+      <w:lvlJc w:val="right"/>
+      <w:pPr>
+        <w:ind w:left="2160" w:hanging="180"/>
+      </w:pPr>
+    </w:lvl>
+    <w:lvl w:ilvl="3" w:tplc="0409000F" w:tentative="1">
+      <w:start w:val="1"/>
+      <w:numFmt w:val="decimal"/>
+      <w:lvlText w:val="%4."/>
+      <w:lvlJc w:val="left"/>
+      <w:pPr>
+        <w:ind w:left="2880" w:hanging="360"/>
+      </w:pPr>
+    </w:lvl>
+    <w:lvl w:ilvl="4" w:tplc="04090019" w:tentative="1">
+      <w:start w:val="1"/>
+      <w:numFmt w:val="lowerLetter"/>
+      <w:lvlText w:val="%5."/>
+      <w:lvlJc w:val="left"/>
+      <w:pPr>
+        <w:ind w:left="3600" w:hanging="360"/>
+      </w:pPr>
+    </w:lvl>
+    <w:lvl w:ilvl="5" w:tplc="0409001B" w:tentative="1">
+      <w:start w:val="1"/>
+      <w:numFmt w:val="lowerRoman"/>
+      <w:lvlText w:val="%6."/>
+      <w:lvlJc w:val="right"/>
+      <w:pPr>
+        <w:ind w:left="4320" w:hanging="180"/>
+      </w:pPr>
+    </w:lvl>
+    <w:lvl w:ilvl="6" w:tplc="0409000F" w:tentative="1">
+      <w:start w:val="1"/>
+      <w:numFmt w:val="decimal"/>
+      <w:lvlText w:val="%7."/>
+      <w:lvlJc w:val="left"/>
+      <w:pPr>
+        <w:ind w:left="5040" w:hanging="360"/>
+      </w:pPr>
+    </w:lvl>
+    <w:lvl w:ilvl="7" w:tplc="04090019" w:tentative="1">
+      <w:start w:val="1"/>
+      <w:numFmt w:val="lowerLetter"/>
+      <w:lvlText w:val="%8."/>
+      <w:lvlJc w:val="left"/>
+      <w:pPr>
+        <w:ind w:left="5760" w:hanging="360"/>
+      </w:pPr>
+    </w:lvl>
+    <w:lvl w:ilvl="8" w:tplc="0409001B" w:tentative="1">
+      <w:start w:val="1"/>
+      <w:numFmt w:val="lowerRoman"/>
+      <w:lvlText w:val="%9."/>
+      <w:lvlJc w:val="right"/>
+      <w:pPr>
+        <w:ind w:left="6480" w:hanging="180"/>
+      </w:pPr>
+    </w:lvl>
+  </w:abstractNum>
+  <w:abstractNum w:abstractNumId="6" w15:restartNumberingAfterBreak="0">
+    <w:nsid w:val="786758A1"/>
+    <w:multiLevelType w:val="hybridMultilevel"/>
+    <w:tmpl w:val="5B508652"/>
     <w:lvl w:ilvl="0" w:tplc="0409000F">
       <w:start w:val="1"/>
       <w:numFmt w:val="decimal"/>
@@ -1713,7 +1965,13 @@
     <w:abstractNumId w:val="0"/>
   </w:num>
   <w:num w:numId="5">
+    <w:abstractNumId w:val="5"/>
+  </w:num>
+  <w:num w:numId="6">
     <w:abstractNumId w:val="4"/>
+  </w:num>
+  <w:num w:numId="7">
+    <w:abstractNumId w:val="6"/>
   </w:num>
 </w:numbering>
 </file>

</xml_diff>